<commit_message>
Update plan of action
</commit_message>
<xml_diff>
--- a/R Group Project - Plan of Action.docx
+++ b/R Group Project - Plan of Action.docx
@@ -428,7 +428,21 @@
         <w:rPr>
           <w:lang w:val="en-US"/>
         </w:rPr>
-        <w:t xml:space="preserve"> and other EDA</w:t>
+        <w:t xml:space="preserve"> and </w:t>
+      </w:r>
+      <w:proofErr w:type="gramStart"/>
+      <w:r>
+        <w:rPr>
+          <w:lang w:val="en-US"/>
+        </w:rPr>
+        <w:t>other</w:t>
+      </w:r>
+      <w:proofErr w:type="gramEnd"/>
+      <w:r>
+        <w:rPr>
+          <w:lang w:val="en-US"/>
+        </w:rPr>
+        <w:t xml:space="preserve"> EDA</w:t>
       </w:r>
       <w:r>
         <w:rPr>
@@ -470,16 +484,20 @@
       </w:r>
       <w:r>
         <w:rPr>
-          <w:highlight w:val="cyan"/>
-          <w:lang w:val="en-US"/>
-        </w:rPr>
-        <w:t>@Hatem / @Scott?</w:t>
-      </w:r>
-      <w:r>
-        <w:rPr>
-          <w:lang w:val="en-US"/>
-        </w:rPr>
-        <w:t>)</w:t>
+          <w:lang w:val="en-US"/>
+        </w:rPr>
+        <w:t xml:space="preserve"> </w:t>
+      </w:r>
+      <w:r>
+        <w:rPr>
+          <w:b/>
+          <w:bCs/>
+          <w:i/>
+          <w:iCs/>
+          <w:color w:val="00B050"/>
+          <w:lang w:val="en-US"/>
+        </w:rPr>
+        <w:t>DONE – to be added to Shiny app</w:t>
       </w:r>
     </w:p>
     <w:p>
@@ -503,7 +521,18 @@
         <w:rPr>
           <w:lang w:val="en-US"/>
         </w:rPr>
-        <w:t xml:space="preserve"> (Already done)</w:t>
+        <w:t xml:space="preserve"> </w:t>
+      </w:r>
+      <w:r>
+        <w:rPr>
+          <w:b/>
+          <w:bCs/>
+          <w:i/>
+          <w:iCs/>
+          <w:color w:val="00B050"/>
+          <w:lang w:val="en-US"/>
+        </w:rPr>
+        <w:t>DONE – to be added to Shiny app</w:t>
       </w:r>
     </w:p>
     <w:p>
@@ -535,6 +564,23 @@
         </w:rPr>
         <w:t xml:space="preserve">sampling. </w:t>
       </w:r>
+      <w:r>
+        <w:rPr>
+          <w:lang w:val="en-US"/>
+        </w:rPr>
+        <w:t xml:space="preserve"> </w:t>
+      </w:r>
+      <w:r>
+        <w:rPr>
+          <w:b/>
+          <w:bCs/>
+          <w:i/>
+          <w:iCs/>
+          <w:color w:val="00B050"/>
+          <w:lang w:val="en-US"/>
+        </w:rPr>
+        <w:t>DONE – to be added to Shiny app</w:t>
+      </w:r>
     </w:p>
     <w:p>
       <w:pPr>
@@ -577,7 +623,38 @@
         <w:rPr>
           <w:lang w:val="en-US"/>
         </w:rPr>
-        <w:t xml:space="preserve"> variable avg age)</w:t>
+        <w:t xml:space="preserve"> variable </w:t>
+      </w:r>
+      <w:proofErr w:type="spellStart"/>
+      <w:r>
+        <w:rPr>
+          <w:lang w:val="en-US"/>
+        </w:rPr>
+        <w:t>avg</w:t>
+      </w:r>
+      <w:proofErr w:type="spellEnd"/>
+      <w:r>
+        <w:rPr>
+          <w:lang w:val="en-US"/>
+        </w:rPr>
+        <w:t xml:space="preserve"> age)</w:t>
+      </w:r>
+      <w:r>
+        <w:rPr>
+          <w:lang w:val="en-US"/>
+        </w:rPr>
+        <w:t xml:space="preserve"> </w:t>
+      </w:r>
+      <w:r>
+        <w:rPr>
+          <w:b/>
+          <w:bCs/>
+          <w:i/>
+          <w:iCs/>
+          <w:color w:val="00B050"/>
+          <w:lang w:val="en-US"/>
+        </w:rPr>
+        <w:t>DONE – to be added to Shiny app</w:t>
       </w:r>
     </w:p>
     <w:p>
@@ -675,28 +752,69 @@
         </w:rPr>
         <w:t>. Can be converted to bubble chart if previous is taken as size parameter.</w:t>
       </w:r>
-    </w:p>
-    <w:p>
-      <w:pPr>
-        <w:pStyle w:val="ListParagraph"/>
-        <w:rPr>
-          <w:lang w:val="en-US"/>
-        </w:rPr>
-      </w:pPr>
-    </w:p>
-    <w:p>
-      <w:pPr>
-        <w:pStyle w:val="ListParagraph"/>
-        <w:rPr>
+      <w:r>
+        <w:rPr>
+          <w:lang w:val="en-US"/>
+        </w:rPr>
+        <w:t xml:space="preserve"> </w:t>
+      </w:r>
+      <w:r>
+        <w:rPr>
+          <w:b/>
+          <w:bCs/>
           <w:i/>
           <w:iCs/>
-          <w:lang w:val="en-US"/>
-        </w:rPr>
-      </w:pPr>
-      <w:r>
-        <w:rPr>
+          <w:color w:val="00B050"/>
+          <w:lang w:val="en-US"/>
+        </w:rPr>
+        <w:t>DONE – to be added to Shiny app</w:t>
+      </w:r>
+      <w:r>
+        <w:rPr>
+          <w:b/>
+          <w:bCs/>
           <w:i/>
           <w:iCs/>
+          <w:color w:val="00B050"/>
+          <w:lang w:val="en-US"/>
+        </w:rPr>
+        <w:t xml:space="preserve"> (or not ?</w:t>
+      </w:r>
+      <w:bookmarkStart w:id="0" w:name="_GoBack"/>
+      <w:bookmarkEnd w:id="0"/>
+      <w:r>
+        <w:rPr>
+          <w:b/>
+          <w:bCs/>
+          <w:i/>
+          <w:iCs/>
+          <w:color w:val="00B050"/>
+          <w:lang w:val="en-US"/>
+        </w:rPr>
+        <w:t>)</w:t>
+      </w:r>
+    </w:p>
+    <w:p>
+      <w:pPr>
+        <w:pStyle w:val="ListParagraph"/>
+        <w:rPr>
+          <w:lang w:val="en-US"/>
+        </w:rPr>
+      </w:pPr>
+    </w:p>
+    <w:p>
+      <w:pPr>
+        <w:pStyle w:val="ListParagraph"/>
+        <w:rPr>
+          <w:i/>
+          <w:iCs/>
+          <w:lang w:val="en-US"/>
+        </w:rPr>
+      </w:pPr>
+      <w:r>
+        <w:rPr>
+          <w:i/>
+          <w:iCs/>
           <w:lang w:val="en-US"/>
         </w:rPr>
         <w:t xml:space="preserve">You can add more (especially cross tables) if you can think of some multivariate relationships relevant to the problem. I will also keep updating this. </w:t>
@@ -797,6 +915,7 @@
         <w:rPr>
           <w:lang w:val="en-US"/>
         </w:rPr>
+        <w:lastRenderedPageBreak/>
         <w:t>Plot variable importance</w:t>
       </w:r>
       <w:r>
@@ -835,7 +954,6 @@
         <w:rPr>
           <w:lang w:val="en-US"/>
         </w:rPr>
-        <w:lastRenderedPageBreak/>
         <w:t>Baseline notes:</w:t>
       </w:r>
       <w:r>
@@ -844,8 +962,6 @@
         </w:rPr>
         <w:t xml:space="preserve"> </w:t>
       </w:r>
-      <w:bookmarkStart w:id="0" w:name="_GoBack"/>
-      <w:bookmarkEnd w:id="0"/>
     </w:p>
     <w:p>
       <w:pPr>
@@ -922,19 +1038,7 @@
         <w:rPr>
           <w:lang w:val="en-US"/>
         </w:rPr>
-        <w:t xml:space="preserve">(with </w:t>
-      </w:r>
-      <w:r>
-        <w:rPr>
-          <w:lang w:val="en-US"/>
-        </w:rPr>
-        <w:t>divorced</w:t>
-      </w:r>
-      <w:r>
-        <w:rPr>
-          <w:lang w:val="en-US"/>
-        </w:rPr>
-        <w:t xml:space="preserve"> as base level)</w:t>
+        <w:t>(with divorced as base level)</w:t>
       </w:r>
     </w:p>
     <w:p>
@@ -1383,7 +1487,21 @@
         <w:rPr>
           <w:lang w:val="en-US"/>
         </w:rPr>
-        <w:t xml:space="preserve">– unknown has very few observations and so does primary. If levels are not significant in the baseline model then they can be clubbed together. </w:t>
+        <w:t xml:space="preserve">– unknown has very few observations and so does primary. If levels are not significant in the baseline </w:t>
+      </w:r>
+      <w:proofErr w:type="gramStart"/>
+      <w:r>
+        <w:rPr>
+          <w:lang w:val="en-US"/>
+        </w:rPr>
+        <w:t>model</w:t>
+      </w:r>
+      <w:proofErr w:type="gramEnd"/>
+      <w:r>
+        <w:rPr>
+          <w:lang w:val="en-US"/>
+        </w:rPr>
+        <w:t xml:space="preserve"> then they can be clubbed together. </w:t>
       </w:r>
     </w:p>
     <w:p>
@@ -1410,7 +1528,21 @@
         <w:rPr>
           <w:lang w:val="en-US"/>
         </w:rPr>
-        <w:t>– Highly disproportionate, but should be kept unchanged.</w:t>
+        <w:t xml:space="preserve">– Highly </w:t>
+      </w:r>
+      <w:proofErr w:type="gramStart"/>
+      <w:r>
+        <w:rPr>
+          <w:lang w:val="en-US"/>
+        </w:rPr>
+        <w:t>disproportionate, but</w:t>
+      </w:r>
+      <w:proofErr w:type="gramEnd"/>
+      <w:r>
+        <w:rPr>
+          <w:lang w:val="en-US"/>
+        </w:rPr>
+        <w:t xml:space="preserve"> should be kept unchanged.</w:t>
       </w:r>
     </w:p>
     <w:p>
@@ -2015,6 +2147,7 @@
         <w:rPr>
           <w:lang w:val="en-US"/>
         </w:rPr>
+        <w:lastRenderedPageBreak/>
         <w:t>Advanced modeling</w:t>
       </w:r>
       <w:r>
@@ -2061,7 +2194,6 @@
         <w:rPr>
           <w:lang w:val="en-US"/>
         </w:rPr>
-        <w:lastRenderedPageBreak/>
         <w:t xml:space="preserve">Options – Random Forest, </w:t>
       </w:r>
       <w:r>
@@ -3068,7 +3200,7 @@
     </w:rPrDefault>
     <w:pPrDefault/>
   </w:docDefaults>
-  <w:latentStyles w:defLockedState="0" w:defUIPriority="99" w:defSemiHidden="0" w:defUnhideWhenUsed="0" w:defQFormat="0" w:count="376">
+  <w:latentStyles w:defLockedState="0" w:defUIPriority="99" w:defSemiHidden="0" w:defUnhideWhenUsed="0" w:defQFormat="0" w:count="375">
     <w:lsdException w:name="Normal" w:uiPriority="0" w:qFormat="1"/>
     <w:lsdException w:name="heading 1" w:uiPriority="9" w:qFormat="1"/>
     <w:lsdException w:name="heading 2" w:semiHidden="1" w:uiPriority="9" w:unhideWhenUsed="1" w:qFormat="1"/>
@@ -3444,7 +3576,6 @@
     <w:lsdException w:name="Smart Hyperlink" w:semiHidden="1" w:unhideWhenUsed="1"/>
     <w:lsdException w:name="Hashtag" w:semiHidden="1" w:unhideWhenUsed="1"/>
     <w:lsdException w:name="Unresolved Mention" w:semiHidden="1" w:unhideWhenUsed="1"/>
-    <w:lsdException w:name="Smart Link" w:semiHidden="1" w:unhideWhenUsed="1"/>
   </w:latentStyles>
   <w:style w:type="paragraph" w:default="1" w:styleId="Normal">
     <w:name w:val="Normal"/>

</xml_diff>

<commit_message>
Updated ggplotly graph bubble
</commit_message>
<xml_diff>
--- a/R Group Project - Plan of Action.docx
+++ b/R Group Project - Plan of Action.docx
@@ -778,10 +778,9 @@
           <w:color w:val="00B050"/>
           <w:lang w:val="en-US"/>
         </w:rPr>
-        <w:t xml:space="preserve"> (or not ?</w:t>
-      </w:r>
-      <w:bookmarkStart w:id="0" w:name="_GoBack"/>
-      <w:bookmarkEnd w:id="0"/>
+        <w:t xml:space="preserve"> (or </w:t>
+      </w:r>
+      <w:proofErr w:type="gramStart"/>
       <w:r>
         <w:rPr>
           <w:b/>
@@ -791,30 +790,87 @@
           <w:color w:val="00B050"/>
           <w:lang w:val="en-US"/>
         </w:rPr>
-        <w:t>)</w:t>
-      </w:r>
-    </w:p>
-    <w:p>
-      <w:pPr>
-        <w:pStyle w:val="ListParagraph"/>
-        <w:rPr>
-          <w:lang w:val="en-US"/>
-        </w:rPr>
-      </w:pPr>
-    </w:p>
-    <w:p>
-      <w:pPr>
-        <w:pStyle w:val="ListParagraph"/>
-        <w:rPr>
+        <w:t>not ?</w:t>
+      </w:r>
+      <w:proofErr w:type="gramEnd"/>
+      <w:r>
+        <w:rPr>
+          <w:b/>
+          <w:bCs/>
           <w:i/>
           <w:iCs/>
-          <w:lang w:val="en-US"/>
-        </w:rPr>
-      </w:pPr>
-      <w:r>
-        <w:rPr>
+          <w:color w:val="00B050"/>
+          <w:lang w:val="en-US"/>
+        </w:rPr>
+        <w:t>)</w:t>
+      </w:r>
+    </w:p>
+    <w:p>
+      <w:pPr>
+        <w:pStyle w:val="ListParagraph"/>
+        <w:rPr>
+          <w:lang w:val="en-US"/>
+        </w:rPr>
+      </w:pPr>
+    </w:p>
+    <w:p>
+      <w:pPr>
+        <w:pStyle w:val="ListParagraph"/>
+        <w:rPr>
+          <w:b/>
+          <w:bCs/>
           <w:i/>
           <w:iCs/>
+          <w:color w:val="ED7D31" w:themeColor="accent2"/>
+          <w:lang w:val="en-US"/>
+        </w:rPr>
+      </w:pPr>
+      <w:r>
+        <w:rPr>
+          <w:b/>
+          <w:bCs/>
+          <w:i/>
+          <w:iCs/>
+          <w:color w:val="ED7D31" w:themeColor="accent2"/>
+          <w:lang w:val="en-US"/>
+        </w:rPr>
+        <w:t xml:space="preserve">Note: </w:t>
+      </w:r>
+      <w:bookmarkStart w:id="0" w:name="_GoBack"/>
+      <w:bookmarkEnd w:id="0"/>
+      <w:r>
+        <w:rPr>
+          <w:b/>
+          <w:bCs/>
+          <w:i/>
+          <w:iCs/>
+          <w:color w:val="ED7D31" w:themeColor="accent2"/>
+          <w:lang w:val="en-US"/>
+        </w:rPr>
+        <w:t>The interactive graphs are commented out of the RMD because it makes it too heavy and long, will only use interactive in Shiny.</w:t>
+      </w:r>
+    </w:p>
+    <w:p>
+      <w:pPr>
+        <w:pStyle w:val="ListParagraph"/>
+        <w:rPr>
+          <w:lang w:val="en-US"/>
+        </w:rPr>
+      </w:pPr>
+    </w:p>
+    <w:p>
+      <w:pPr>
+        <w:pStyle w:val="ListParagraph"/>
+        <w:rPr>
+          <w:i/>
+          <w:iCs/>
+          <w:lang w:val="en-US"/>
+        </w:rPr>
+      </w:pPr>
+      <w:r>
+        <w:rPr>
+          <w:i/>
+          <w:iCs/>
           <w:lang w:val="en-US"/>
         </w:rPr>
         <w:t xml:space="preserve">You can add more (especially cross tables) if you can think of some multivariate relationships relevant to the problem. I will also keep updating this. </w:t>
@@ -875,6 +931,7 @@
         <w:rPr>
           <w:lang w:val="en-US"/>
         </w:rPr>
+        <w:lastRenderedPageBreak/>
         <w:t>Baseline modeling</w:t>
       </w:r>
     </w:p>
@@ -915,7 +972,6 @@
         <w:rPr>
           <w:lang w:val="en-US"/>
         </w:rPr>
-        <w:lastRenderedPageBreak/>
         <w:t>Plot variable importance</w:t>
       </w:r>
       <w:r>
@@ -2087,6 +2143,7 @@
           <w:highlight w:val="yellow"/>
           <w:lang w:val="en-US"/>
         </w:rPr>
+        <w:lastRenderedPageBreak/>
         <w:t>@Federico</w:t>
       </w:r>
       <w:r>
@@ -2147,7 +2204,6 @@
         <w:rPr>
           <w:lang w:val="en-US"/>
         </w:rPr>
-        <w:lastRenderedPageBreak/>
         <w:t>Advanced modeling</w:t>
       </w:r>
       <w:r>

</xml_diff>